<commit_message>
Big Data - Bai tap lon: Machine Learning, Dataframes
</commit_message>
<xml_diff>
--- a/Week1/SparkAndMapreduce.docx
+++ b/Week1/SparkAndMapreduce.docx
@@ -5,6 +5,7 @@
     <w:p>
       <w:pPr>
         <w:spacing w:after="0" w:line="360" w:lineRule="auto"/>
+        <w:jc w:val="center"/>
         <w:rPr>
           <w:rFonts w:ascii="Times New Roman" w:hAnsi="Times New Roman" w:cs="Times New Roman"/>
           <w:b/>
@@ -21,7 +22,7 @@
           <w:sz w:val="36"/>
           <w:szCs w:val="28"/>
         </w:rPr>
-        <w:t>Spark và Mapreduce</w:t>
+        <w:t>SPARK VÀ MAPREDUCE</w:t>
       </w:r>
     </w:p>
     <w:p>
@@ -80,6 +81,7 @@
       <w:pPr>
         <w:shd w:val="clear" w:color="auto" w:fill="FFFFFF"/>
         <w:spacing w:after="0" w:line="360" w:lineRule="auto"/>
+        <w:ind w:firstLine="720"/>
         <w:rPr>
           <w:rFonts w:ascii="Times New Roman" w:eastAsia="Times New Roman" w:hAnsi="Times New Roman" w:cs="Times New Roman"/>
           <w:color w:val="1B1B1B"/>
@@ -171,21 +173,8 @@
     </w:p>
     <w:p>
       <w:pPr>
-        <w:shd w:val="clear" w:color="auto" w:fill="FFFFFF"/>
-        <w:spacing w:after="0" w:line="360" w:lineRule="auto"/>
-        <w:jc w:val="center"/>
-        <w:rPr>
-          <w:rFonts w:ascii="Times New Roman" w:eastAsia="Times New Roman" w:hAnsi="Times New Roman" w:cs="Times New Roman"/>
-          <w:color w:val="1B1B1B"/>
-          <w:spacing w:val="-1"/>
-          <w:sz w:val="26"/>
-          <w:szCs w:val="26"/>
-        </w:rPr>
-      </w:pPr>
-    </w:p>
-    <w:p>
-      <w:pPr>
-        <w:spacing w:after="0" w:line="360" w:lineRule="auto"/>
+        <w:spacing w:after="0" w:line="360" w:lineRule="auto"/>
+        <w:ind w:firstLine="720"/>
         <w:rPr>
           <w:rFonts w:ascii="Times New Roman" w:hAnsi="Times New Roman" w:cs="Times New Roman"/>
           <w:sz w:val="26"/>
@@ -208,20 +197,86 @@
         </w:rPr>
         <w:t xml:space="preserve"> lồ.</w:t>
       </w:r>
-    </w:p>
-    <w:p>
-      <w:pPr>
-        <w:spacing w:after="0" w:line="360" w:lineRule="auto"/>
-        <w:rPr>
-          <w:rFonts w:ascii="Times New Roman" w:hAnsi="Times New Roman" w:cs="Times New Roman"/>
-          <w:sz w:val="26"/>
-          <w:szCs w:val="26"/>
-        </w:rPr>
-      </w:pPr>
-    </w:p>
-    <w:p>
-      <w:pPr>
-        <w:spacing w:after="0" w:line="360" w:lineRule="auto"/>
+      <w:r>
+        <w:rPr>
+          <w:rFonts w:ascii="Times New Roman" w:hAnsi="Times New Roman" w:cs="Times New Roman"/>
+          <w:sz w:val="26"/>
+          <w:szCs w:val="26"/>
+        </w:rPr>
+        <w:t xml:space="preserve"> </w:t>
+      </w:r>
+      <w:r>
+        <w:rPr>
+          <w:rFonts w:ascii="Times New Roman" w:hAnsi="Times New Roman" w:cs="Times New Roman"/>
+          <w:sz w:val="26"/>
+          <w:szCs w:val="26"/>
+        </w:rPr>
+        <w:t xml:space="preserve">Cùng </w:t>
+      </w:r>
+      <w:r>
+        <w:rPr>
+          <w:rFonts w:ascii="Times New Roman" w:hAnsi="Times New Roman" w:cs="Times New Roman"/>
+          <w:sz w:val="26"/>
+          <w:szCs w:val="26"/>
+        </w:rPr>
+        <w:t xml:space="preserve">khả năng </w:t>
+      </w:r>
+      <w:r>
+        <w:rPr>
+          <w:rFonts w:ascii="Times New Roman" w:hAnsi="Times New Roman" w:cs="Times New Roman"/>
+          <w:sz w:val="26"/>
+          <w:szCs w:val="26"/>
+        </w:rPr>
+        <w:t>đảm nhiệm ứng dụng lập lịch, phân phối và giám sát</w:t>
+      </w:r>
+      <w:r>
+        <w:rPr>
+          <w:rFonts w:ascii="Times New Roman" w:hAnsi="Times New Roman" w:cs="Times New Roman"/>
+          <w:sz w:val="26"/>
+          <w:szCs w:val="26"/>
+        </w:rPr>
+        <w:t xml:space="preserve">, Spark </w:t>
+      </w:r>
+      <w:r>
+        <w:rPr>
+          <w:rFonts w:ascii="Times New Roman" w:hAnsi="Times New Roman" w:cs="Times New Roman"/>
+          <w:sz w:val="26"/>
+          <w:szCs w:val="26"/>
+        </w:rPr>
+        <w:t>cho phép xử lý phân tán các dữ liệu thành các phần nhỏ có thể quản lý được cho các công việc cần thiết, sau đó kết hợp chúng trở lại. [1]</w:t>
+      </w:r>
+    </w:p>
+    <w:p>
+      <w:pPr>
+        <w:spacing w:after="0" w:line="360" w:lineRule="auto"/>
+        <w:ind w:firstLine="720"/>
+        <w:rPr>
+          <w:rFonts w:ascii="Times New Roman" w:hAnsi="Times New Roman" w:cs="Times New Roman"/>
+          <w:sz w:val="26"/>
+          <w:szCs w:val="26"/>
+        </w:rPr>
+      </w:pPr>
+      <w:r>
+        <w:rPr>
+          <w:rFonts w:ascii="Times New Roman" w:hAnsi="Times New Roman" w:cs="Times New Roman"/>
+          <w:sz w:val="26"/>
+          <w:szCs w:val="26"/>
+        </w:rPr>
+        <w:t>Spark là tên của công cụ để thực hiện tính toán cụm trong khi PySpark là thư viện của Python để sử dụng Spark</w:t>
+      </w:r>
+      <w:r>
+        <w:rPr>
+          <w:rFonts w:ascii="Times New Roman" w:hAnsi="Times New Roman" w:cs="Times New Roman"/>
+          <w:sz w:val="26"/>
+          <w:szCs w:val="26"/>
+        </w:rPr>
+        <w:t>.</w:t>
+      </w:r>
+    </w:p>
+    <w:p>
+      <w:pPr>
+        <w:spacing w:after="0" w:line="360" w:lineRule="auto"/>
+        <w:ind w:firstLine="720"/>
         <w:rPr>
           <w:rFonts w:ascii="Times New Roman" w:hAnsi="Times New Roman" w:cs="Times New Roman"/>
           <w:sz w:val="26"/>
@@ -358,6 +413,7 @@
     <w:p>
       <w:pPr>
         <w:spacing w:after="0" w:line="360" w:lineRule="auto"/>
+        <w:ind w:firstLine="720"/>
         <w:rPr>
           <w:rFonts w:ascii="Times New Roman" w:hAnsi="Times New Roman" w:cs="Times New Roman"/>
           <w:sz w:val="26"/>
@@ -384,6 +440,7 @@
     <w:p>
       <w:pPr>
         <w:spacing w:after="0" w:line="360" w:lineRule="auto"/>
+        <w:ind w:firstLine="720"/>
         <w:rPr>
           <w:rFonts w:ascii="Times New Roman" w:hAnsi="Times New Roman" w:cs="Times New Roman"/>
           <w:sz w:val="26"/>
@@ -450,18 +507,20 @@
     <w:p>
       <w:pPr>
         <w:spacing w:after="0" w:line="360" w:lineRule="auto"/>
-        <w:rPr>
-          <w:rFonts w:ascii="Times New Roman" w:hAnsi="Times New Roman" w:cs="Times New Roman"/>
-          <w:sz w:val="26"/>
-          <w:szCs w:val="26"/>
-        </w:rPr>
-      </w:pPr>
-      <w:r>
-        <w:rPr>
-          <w:rFonts w:ascii="Times New Roman" w:hAnsi="Times New Roman" w:cs="Times New Roman"/>
-          <w:sz w:val="26"/>
-          <w:szCs w:val="26"/>
-        </w:rPr>
+        <w:ind w:firstLine="720"/>
+        <w:rPr>
+          <w:rFonts w:ascii="Times New Roman" w:hAnsi="Times New Roman" w:cs="Times New Roman"/>
+          <w:sz w:val="26"/>
+          <w:szCs w:val="26"/>
+        </w:rPr>
+      </w:pPr>
+      <w:r>
+        <w:rPr>
+          <w:rFonts w:ascii="Times New Roman" w:hAnsi="Times New Roman" w:cs="Times New Roman"/>
+          <w:sz w:val="26"/>
+          <w:szCs w:val="26"/>
+        </w:rPr>
+        <w:lastRenderedPageBreak/>
         <w:t>Spark có thể chạy trên nhiều loại Cluster Managers như Hadoop YARN, Apache Mesos hoặc trên chính cluster manager được cung cấp bởi Spark được gọi là Standalone Scheduler.</w:t>
       </w:r>
     </w:p>
@@ -499,6 +558,7 @@
     <w:p>
       <w:pPr>
         <w:spacing w:after="0" w:line="360" w:lineRule="auto"/>
+        <w:ind w:firstLine="720"/>
         <w:rPr>
           <w:rFonts w:ascii="Times New Roman" w:hAnsi="Times New Roman" w:cs="Times New Roman"/>
           <w:sz w:val="26"/>
@@ -517,6 +577,7 @@
     <w:p>
       <w:pPr>
         <w:spacing w:after="0" w:line="360" w:lineRule="auto"/>
+        <w:ind w:firstLine="720"/>
         <w:rPr>
           <w:rFonts w:ascii="Times New Roman" w:hAnsi="Times New Roman" w:cs="Times New Roman"/>
           <w:sz w:val="26"/>
@@ -535,6 +596,7 @@
     <w:p>
       <w:pPr>
         <w:spacing w:after="0" w:line="360" w:lineRule="auto"/>
+        <w:ind w:firstLine="720"/>
         <w:rPr>
           <w:rFonts w:ascii="Times New Roman" w:hAnsi="Times New Roman" w:cs="Times New Roman"/>
           <w:sz w:val="26"/>
@@ -595,18 +657,24 @@
         </w:rPr>
         <w:t>Lấy từ dataset hệ thống lưu trữ bên ngoài như HDFS, Hbase hoặc các cơ sở dữ liệu quan hệ.</w:t>
       </w:r>
-    </w:p>
-    <w:p>
-      <w:pPr>
-        <w:spacing w:after="0" w:line="360" w:lineRule="auto"/>
-        <w:rPr>
-          <w:rFonts w:ascii="Times New Roman" w:hAnsi="Times New Roman" w:cs="Times New Roman"/>
-          <w:sz w:val="26"/>
-          <w:szCs w:val="26"/>
-        </w:rPr>
-      </w:pPr>
-      <w:bookmarkStart w:id="0" w:name="_GoBack"/>
-      <w:bookmarkEnd w:id="0"/>
+      <w:r>
+        <w:rPr>
+          <w:rFonts w:ascii="Times New Roman" w:hAnsi="Times New Roman" w:cs="Times New Roman"/>
+          <w:sz w:val="26"/>
+          <w:szCs w:val="26"/>
+        </w:rPr>
+        <w:t xml:space="preserve"> [2]</w:t>
+      </w:r>
+    </w:p>
+    <w:p>
+      <w:pPr>
+        <w:spacing w:after="0" w:line="360" w:lineRule="auto"/>
+        <w:rPr>
+          <w:rFonts w:ascii="Times New Roman" w:hAnsi="Times New Roman" w:cs="Times New Roman"/>
+          <w:sz w:val="26"/>
+          <w:szCs w:val="26"/>
+        </w:rPr>
+      </w:pPr>
       <w:r>
         <w:rPr>
           <w:rFonts w:ascii="Times New Roman" w:hAnsi="Times New Roman" w:cs="Times New Roman"/>
@@ -647,7 +715,7 @@
       <w:pPr>
         <w:pStyle w:val="ListParagraph"/>
         <w:spacing w:after="0" w:line="360" w:lineRule="auto"/>
-        <w:ind w:left="360"/>
+        <w:ind w:left="0" w:firstLine="720"/>
         <w:rPr>
           <w:rFonts w:ascii="Times New Roman" w:hAnsi="Times New Roman" w:cs="Times New Roman"/>
           <w:sz w:val="32"/>
@@ -660,7 +728,31 @@
           <w:sz w:val="26"/>
           <w:szCs w:val="26"/>
         </w:rPr>
-        <w:t>MapReduce được thiết kế như 1 mô hình lập trình xử lý tập dữ liệu lớn song song, thuật toán được phân tán trên 1 cụm</w:t>
+        <w:t xml:space="preserve">MapReduce được thiết kế như 1 mô hình lập trình xử lý tập dữ liệu lớn song song, thuật toán được phân tán trên </w:t>
+      </w:r>
+      <w:r>
+        <w:rPr>
+          <w:rFonts w:ascii="Times New Roman" w:hAnsi="Times New Roman" w:cs="Times New Roman"/>
+          <w:sz w:val="26"/>
+          <w:szCs w:val="26"/>
+        </w:rPr>
+        <w:t>một</w:t>
+      </w:r>
+      <w:r>
+        <w:rPr>
+          <w:rFonts w:ascii="Times New Roman" w:hAnsi="Times New Roman" w:cs="Times New Roman"/>
+          <w:sz w:val="26"/>
+          <w:szCs w:val="26"/>
+        </w:rPr>
+        <w:t xml:space="preserve"> cụm</w:t>
+      </w:r>
+      <w:r>
+        <w:rPr>
+          <w:rFonts w:ascii="Times New Roman" w:hAnsi="Times New Roman" w:cs="Times New Roman"/>
+          <w:sz w:val="26"/>
+          <w:szCs w:val="26"/>
+        </w:rPr>
+        <w:t xml:space="preserve"> máy tính</w:t>
       </w:r>
       <w:r>
         <w:rPr>
@@ -670,45 +762,181 @@
         </w:rPr>
         <w:t>.</w:t>
       </w:r>
+      <w:r>
+        <w:rPr>
+          <w:rFonts w:ascii="Times New Roman" w:hAnsi="Times New Roman" w:cs="Times New Roman"/>
+          <w:sz w:val="32"/>
+          <w:szCs w:val="28"/>
+        </w:rPr>
+        <w:t xml:space="preserve"> </w:t>
+      </w:r>
+      <w:r>
+        <w:rPr>
+          <w:rFonts w:ascii="Times New Roman" w:hAnsi="Times New Roman" w:cs="Times New Roman"/>
+          <w:sz w:val="26"/>
+          <w:szCs w:val="26"/>
+        </w:rPr>
+        <w:t>Một cụm máy tính đề cập đến việc phân chia các nhiệm vụ. Một máy thực hiện một nhiệm vụ, trong khi những máy khác đóng góp vào kết quả cuối cùng thông qua một nhiệm vụ khác. Cuối cùng, tất cả các nhiệm vụ được tổng hợp lại để tạo ra một đầu ra.</w:t>
+      </w:r>
+      <w:r>
+        <w:rPr>
+          <w:rFonts w:ascii="Times New Roman" w:hAnsi="Times New Roman" w:cs="Times New Roman"/>
+          <w:sz w:val="26"/>
+          <w:szCs w:val="26"/>
+        </w:rPr>
+        <w:t xml:space="preserve"> [</w:t>
+      </w:r>
+      <w:r>
+        <w:rPr>
+          <w:rFonts w:ascii="Times New Roman" w:hAnsi="Times New Roman" w:cs="Times New Roman"/>
+          <w:sz w:val="26"/>
+          <w:szCs w:val="26"/>
+        </w:rPr>
+        <w:t>1</w:t>
+      </w:r>
+      <w:r>
+        <w:rPr>
+          <w:rFonts w:ascii="Times New Roman" w:hAnsi="Times New Roman" w:cs="Times New Roman"/>
+          <w:sz w:val="26"/>
+          <w:szCs w:val="26"/>
+        </w:rPr>
+        <w:t>]</w:t>
+      </w:r>
     </w:p>
     <w:p>
       <w:pPr>
         <w:pStyle w:val="ListParagraph"/>
         <w:spacing w:after="0" w:line="360" w:lineRule="auto"/>
-        <w:ind w:left="360"/>
-        <w:rPr>
-          <w:rFonts w:ascii="Times New Roman" w:hAnsi="Times New Roman" w:cs="Times New Roman"/>
-          <w:sz w:val="26"/>
-          <w:szCs w:val="26"/>
-        </w:rPr>
-      </w:pPr>
-      <w:r>
-        <w:rPr>
-          <w:rFonts w:ascii="Times New Roman" w:hAnsi="Times New Roman" w:cs="Times New Roman"/>
-          <w:sz w:val="26"/>
-          <w:szCs w:val="26"/>
-        </w:rPr>
-        <w:t xml:space="preserve">MapReduce gồm các thủ tục: 1 Map() và 1 Reduce(). </w:t>
+        <w:ind w:left="0" w:firstLine="720"/>
+        <w:rPr>
+          <w:rFonts w:ascii="Times New Roman" w:hAnsi="Times New Roman" w:cs="Times New Roman"/>
+          <w:sz w:val="26"/>
+          <w:szCs w:val="26"/>
+        </w:rPr>
+      </w:pPr>
+      <w:r>
+        <w:rPr>
+          <w:rFonts w:ascii="Times New Roman" w:hAnsi="Times New Roman" w:cs="Times New Roman"/>
+          <w:sz w:val="26"/>
+          <w:szCs w:val="26"/>
+        </w:rPr>
+        <w:t xml:space="preserve">MapReduce gồm các </w:t>
+      </w:r>
+      <w:r>
+        <w:rPr>
+          <w:rFonts w:ascii="Times New Roman" w:hAnsi="Times New Roman" w:cs="Times New Roman"/>
+          <w:sz w:val="26"/>
+          <w:szCs w:val="26"/>
+        </w:rPr>
+        <w:t>phần</w:t>
+      </w:r>
+      <w:r>
+        <w:rPr>
+          <w:rFonts w:ascii="Times New Roman" w:hAnsi="Times New Roman" w:cs="Times New Roman"/>
+          <w:sz w:val="26"/>
+          <w:szCs w:val="26"/>
+        </w:rPr>
+        <w:t xml:space="preserve">: </w:t>
+      </w:r>
+      <w:r>
+        <w:rPr>
+          <w:rFonts w:ascii="Times New Roman" w:hAnsi="Times New Roman" w:cs="Times New Roman"/>
+          <w:sz w:val="26"/>
+          <w:szCs w:val="26"/>
+        </w:rPr>
+        <w:t>phần Bản đồ (Map())</w:t>
+      </w:r>
+      <w:r>
+        <w:rPr>
+          <w:rFonts w:ascii="Times New Roman" w:hAnsi="Times New Roman" w:cs="Times New Roman"/>
+          <w:sz w:val="26"/>
+          <w:szCs w:val="26"/>
+        </w:rPr>
+        <w:t xml:space="preserve"> và </w:t>
+      </w:r>
+      <w:r>
+        <w:rPr>
+          <w:rFonts w:ascii="Times New Roman" w:hAnsi="Times New Roman" w:cs="Times New Roman"/>
+          <w:sz w:val="26"/>
+          <w:szCs w:val="26"/>
+        </w:rPr>
+        <w:t>phần Rút gọn (</w:t>
+      </w:r>
+      <w:r>
+        <w:rPr>
+          <w:rFonts w:ascii="Times New Roman" w:hAnsi="Times New Roman" w:cs="Times New Roman"/>
+          <w:sz w:val="26"/>
+          <w:szCs w:val="26"/>
+        </w:rPr>
+        <w:t>Reduce()</w:t>
+      </w:r>
+      <w:r>
+        <w:rPr>
+          <w:rFonts w:ascii="Times New Roman" w:hAnsi="Times New Roman" w:cs="Times New Roman"/>
+          <w:sz w:val="26"/>
+          <w:szCs w:val="26"/>
+        </w:rPr>
+        <w:t>)</w:t>
+      </w:r>
+      <w:r>
+        <w:rPr>
+          <w:rFonts w:ascii="Times New Roman" w:hAnsi="Times New Roman" w:cs="Times New Roman"/>
+          <w:sz w:val="26"/>
+          <w:szCs w:val="26"/>
+        </w:rPr>
+        <w:t xml:space="preserve">. </w:t>
       </w:r>
     </w:p>
     <w:p>
       <w:pPr>
         <w:pStyle w:val="ListParagraph"/>
         <w:spacing w:after="0" w:line="360" w:lineRule="auto"/>
-        <w:ind w:left="360"/>
-        <w:rPr>
-          <w:rFonts w:ascii="Times New Roman" w:hAnsi="Times New Roman" w:cs="Times New Roman"/>
-          <w:sz w:val="26"/>
-          <w:szCs w:val="26"/>
-        </w:rPr>
-      </w:pPr>
-      <w:r>
-        <w:rPr>
-          <w:rFonts w:ascii="Times New Roman" w:hAnsi="Times New Roman" w:cs="Times New Roman"/>
-          <w:sz w:val="26"/>
-          <w:szCs w:val="26"/>
-        </w:rPr>
-        <w:t>Thủ tục Map() lọ</w:t>
+        <w:ind w:left="0" w:firstLine="720"/>
+        <w:rPr>
+          <w:rFonts w:ascii="Times New Roman" w:hAnsi="Times New Roman" w:cs="Times New Roman"/>
+          <w:sz w:val="26"/>
+          <w:szCs w:val="26"/>
+        </w:rPr>
+      </w:pPr>
+      <w:r>
+        <w:rPr>
+          <w:rFonts w:ascii="Times New Roman" w:hAnsi="Times New Roman" w:cs="Times New Roman"/>
+          <w:sz w:val="26"/>
+          <w:szCs w:val="26"/>
+        </w:rPr>
+        <w:t>T</w:t>
+      </w:r>
+      <w:r>
+        <w:rPr>
+          <w:rFonts w:ascii="Times New Roman" w:hAnsi="Times New Roman" w:cs="Times New Roman"/>
+          <w:sz w:val="26"/>
+          <w:szCs w:val="26"/>
+        </w:rPr>
+        <w:t>rong khi t</w:t>
+      </w:r>
+      <w:r>
+        <w:rPr>
+          <w:rFonts w:ascii="Times New Roman" w:hAnsi="Times New Roman" w:cs="Times New Roman"/>
+          <w:sz w:val="26"/>
+          <w:szCs w:val="26"/>
+        </w:rPr>
+        <w:t xml:space="preserve">hủ tục Map() </w:t>
+      </w:r>
+      <w:r>
+        <w:rPr>
+          <w:rFonts w:ascii="Times New Roman" w:hAnsi="Times New Roman" w:cs="Times New Roman"/>
+          <w:sz w:val="26"/>
+          <w:szCs w:val="26"/>
+        </w:rPr>
+        <w:t xml:space="preserve">có nhiệm vụ </w:t>
+      </w:r>
+      <w:r>
+        <w:rPr>
+          <w:rFonts w:ascii="Times New Roman" w:hAnsi="Times New Roman" w:cs="Times New Roman"/>
+          <w:sz w:val="26"/>
+          <w:szCs w:val="26"/>
+        </w:rPr>
+        <w:t>lọ</w:t>
       </w:r>
       <w:r>
         <w:rPr>
@@ -724,69 +952,45 @@
           <w:sz w:val="26"/>
           <w:szCs w:val="26"/>
         </w:rPr>
-        <w:t xml:space="preserve"> và phân loại dữ liệu </w:t>
-      </w:r>
-      <w:r>
-        <w:rPr>
-          <w:rFonts w:ascii="Times New Roman" w:hAnsi="Times New Roman" w:cs="Times New Roman"/>
-          <w:sz w:val="26"/>
-          <w:szCs w:val="26"/>
-        </w:rPr>
-        <w:t>.</w:t>
-      </w:r>
-    </w:p>
-    <w:p>
-      <w:pPr>
-        <w:pStyle w:val="ListParagraph"/>
-        <w:spacing w:after="0" w:line="360" w:lineRule="auto"/>
-        <w:ind w:left="360"/>
-        <w:rPr>
-          <w:rFonts w:ascii="Times New Roman" w:hAnsi="Times New Roman" w:cs="Times New Roman"/>
-          <w:sz w:val="26"/>
-          <w:szCs w:val="26"/>
-        </w:rPr>
-      </w:pPr>
-      <w:r>
-        <w:rPr>
-          <w:rFonts w:ascii="Times New Roman" w:hAnsi="Times New Roman" w:cs="Times New Roman"/>
-          <w:sz w:val="26"/>
-          <w:szCs w:val="26"/>
-        </w:rPr>
-        <w:t>T</w:t>
-      </w:r>
-      <w:r>
-        <w:rPr>
-          <w:rFonts w:ascii="Times New Roman" w:hAnsi="Times New Roman" w:cs="Times New Roman"/>
-          <w:sz w:val="26"/>
-          <w:szCs w:val="26"/>
-        </w:rPr>
-        <w:t xml:space="preserve">hủ tục Reduce() thực hiện tổng hợp dữ liệu. </w:t>
-      </w:r>
-    </w:p>
-    <w:p>
-      <w:pPr>
-        <w:pStyle w:val="ListParagraph"/>
-        <w:spacing w:after="0" w:line="360" w:lineRule="auto"/>
-        <w:ind w:left="360"/>
-        <w:rPr>
-          <w:rFonts w:ascii="Times New Roman" w:hAnsi="Times New Roman" w:cs="Times New Roman"/>
-          <w:sz w:val="26"/>
-          <w:szCs w:val="26"/>
-        </w:rPr>
-      </w:pPr>
-      <w:r>
-        <w:rPr>
-          <w:rFonts w:ascii="Times New Roman" w:hAnsi="Times New Roman" w:cs="Times New Roman"/>
-          <w:sz w:val="26"/>
-          <w:szCs w:val="26"/>
-        </w:rPr>
-        <w:t>Thư viện thủ tục Map() và Reduce() được viết bằng nhiều ngôn ngữ.</w:t>
-      </w:r>
-    </w:p>
-    <w:p>
-      <w:pPr>
-        <w:spacing w:after="0" w:line="360" w:lineRule="auto"/>
-        <w:ind w:firstLine="360"/>
+        <w:t xml:space="preserve"> và phân loại dữ liệ</w:t>
+      </w:r>
+      <w:r>
+        <w:rPr>
+          <w:rFonts w:ascii="Times New Roman" w:hAnsi="Times New Roman" w:cs="Times New Roman"/>
+          <w:sz w:val="26"/>
+          <w:szCs w:val="26"/>
+        </w:rPr>
+        <w:t>u, thì t</w:t>
+      </w:r>
+      <w:r>
+        <w:rPr>
+          <w:rFonts w:ascii="Times New Roman" w:hAnsi="Times New Roman" w:cs="Times New Roman"/>
+          <w:sz w:val="26"/>
+          <w:szCs w:val="26"/>
+        </w:rPr>
+        <w:t>hủ tục Reduce() thực hiện tổng hợp</w:t>
+      </w:r>
+      <w:r>
+        <w:rPr>
+          <w:rFonts w:ascii="Times New Roman" w:hAnsi="Times New Roman" w:cs="Times New Roman"/>
+          <w:sz w:val="26"/>
+          <w:szCs w:val="26"/>
+        </w:rPr>
+        <w:t xml:space="preserve"> lại các</w:t>
+      </w:r>
+      <w:r>
+        <w:rPr>
+          <w:rFonts w:ascii="Times New Roman" w:hAnsi="Times New Roman" w:cs="Times New Roman"/>
+          <w:sz w:val="26"/>
+          <w:szCs w:val="26"/>
+        </w:rPr>
+        <w:t xml:space="preserve"> dữ liệu. </w:t>
+      </w:r>
+    </w:p>
+    <w:p>
+      <w:pPr>
+        <w:spacing w:after="0" w:line="360" w:lineRule="auto"/>
+        <w:ind w:firstLine="720"/>
         <w:rPr>
           <w:rFonts w:ascii="Times New Roman" w:hAnsi="Times New Roman" w:cs="Times New Roman"/>
           <w:sz w:val="26"/>
@@ -914,8 +1118,201 @@
           <w:sz w:val="26"/>
           <w:szCs w:val="26"/>
         </w:rPr>
-        <w:t>Tạo dữ liệu xuất cuối cùng</w:t>
-      </w:r>
+        <w:t xml:space="preserve">Trả về </w:t>
+      </w:r>
+      <w:r>
+        <w:rPr>
+          <w:rFonts w:ascii="Times New Roman" w:hAnsi="Times New Roman" w:cs="Times New Roman"/>
+          <w:sz w:val="26"/>
+          <w:szCs w:val="26"/>
+        </w:rPr>
+        <w:t xml:space="preserve">dữ liệu </w:t>
+      </w:r>
+      <w:r>
+        <w:rPr>
+          <w:rFonts w:ascii="Times New Roman" w:hAnsi="Times New Roman" w:cs="Times New Roman"/>
+          <w:sz w:val="26"/>
+          <w:szCs w:val="26"/>
+        </w:rPr>
+        <w:t>đầu ra</w:t>
+      </w:r>
+      <w:r>
+        <w:rPr>
+          <w:rFonts w:ascii="Times New Roman" w:hAnsi="Times New Roman" w:cs="Times New Roman"/>
+          <w:sz w:val="26"/>
+          <w:szCs w:val="26"/>
+        </w:rPr>
+        <w:t xml:space="preserve"> cuối cùng</w:t>
+      </w:r>
+    </w:p>
+    <w:p>
+      <w:pPr>
+        <w:pStyle w:val="ListParagraph"/>
+        <w:spacing w:after="0" w:line="360" w:lineRule="auto"/>
+        <w:ind w:left="1080"/>
+        <w:jc w:val="center"/>
+        <w:rPr>
+          <w:rFonts w:ascii="Times New Roman" w:hAnsi="Times New Roman" w:cs="Times New Roman"/>
+          <w:sz w:val="26"/>
+          <w:szCs w:val="26"/>
+        </w:rPr>
+      </w:pPr>
+      <w:r>
+        <w:rPr>
+          <w:noProof/>
+        </w:rPr>
+        <w:drawing>
+          <wp:inline distT="0" distB="0" distL="0" distR="0">
+            <wp:extent cx="5044440" cy="3031709"/>
+            <wp:effectExtent l="0" t="0" r="3810" b="0"/>
+            <wp:docPr id="9" name="Picture 9" descr="Làm quen với Hadoop một framework được dùng phổ biến nhất"/>
+            <wp:cNvGraphicFramePr>
+              <a:graphicFrameLocks xmlns:a="http://schemas.openxmlformats.org/drawingml/2006/main" noChangeAspect="1"/>
+            </wp:cNvGraphicFramePr>
+            <a:graphic xmlns:a="http://schemas.openxmlformats.org/drawingml/2006/main">
+              <a:graphicData uri="http://schemas.openxmlformats.org/drawingml/2006/picture">
+                <pic:pic xmlns:pic="http://schemas.openxmlformats.org/drawingml/2006/picture">
+                  <pic:nvPicPr>
+                    <pic:cNvPr id="0" name="Picture 1" descr="Làm quen với Hadoop một framework được dùng phổ biến nhất"/>
+                    <pic:cNvPicPr>
+                      <a:picLocks noChangeAspect="1" noChangeArrowheads="1"/>
+                    </pic:cNvPicPr>
+                  </pic:nvPicPr>
+                  <pic:blipFill>
+                    <a:blip r:embed="rId5">
+                      <a:extLst>
+                        <a:ext uri="{28A0092B-C50C-407E-A947-70E740481C1C}">
+                          <a14:useLocalDpi xmlns:a14="http://schemas.microsoft.com/office/drawing/2010/main" val="0"/>
+                        </a:ext>
+                      </a:extLst>
+                    </a:blip>
+                    <a:srcRect/>
+                    <a:stretch>
+                      <a:fillRect/>
+                    </a:stretch>
+                  </pic:blipFill>
+                  <pic:spPr bwMode="auto">
+                    <a:xfrm>
+                      <a:off x="0" y="0"/>
+                      <a:ext cx="5053429" cy="3037111"/>
+                    </a:xfrm>
+                    <a:prstGeom prst="rect">
+                      <a:avLst/>
+                    </a:prstGeom>
+                    <a:noFill/>
+                    <a:ln>
+                      <a:noFill/>
+                    </a:ln>
+                  </pic:spPr>
+                </pic:pic>
+              </a:graphicData>
+            </a:graphic>
+          </wp:inline>
+        </w:drawing>
+      </w:r>
+    </w:p>
+    <w:p>
+      <w:pPr>
+        <w:rPr>
+          <w:rFonts w:ascii="Times New Roman" w:hAnsi="Times New Roman" w:cs="Times New Roman"/>
+          <w:sz w:val="26"/>
+          <w:szCs w:val="26"/>
+        </w:rPr>
+      </w:pPr>
+      <w:r>
+        <w:rPr>
+          <w:rFonts w:ascii="Times New Roman" w:hAnsi="Times New Roman" w:cs="Times New Roman"/>
+          <w:sz w:val="26"/>
+          <w:szCs w:val="26"/>
+        </w:rPr>
+        <w:br w:type="page"/>
+      </w:r>
+    </w:p>
+    <w:p>
+      <w:pPr>
+        <w:pStyle w:val="ListParagraph"/>
+        <w:spacing w:after="0" w:line="480" w:lineRule="auto"/>
+        <w:jc w:val="center"/>
+        <w:rPr>
+          <w:rFonts w:ascii="Times New Roman" w:hAnsi="Times New Roman" w:cs="Times New Roman"/>
+          <w:b/>
+          <w:sz w:val="32"/>
+          <w:szCs w:val="26"/>
+        </w:rPr>
+      </w:pPr>
+      <w:r>
+        <w:rPr>
+          <w:rFonts w:ascii="Times New Roman" w:hAnsi="Times New Roman" w:cs="Times New Roman"/>
+          <w:b/>
+          <w:sz w:val="32"/>
+          <w:szCs w:val="26"/>
+        </w:rPr>
+        <w:lastRenderedPageBreak/>
+        <w:t>TÀI LIỆU THAM KHẢO</w:t>
+      </w:r>
+    </w:p>
+    <w:p>
+      <w:pPr>
+        <w:pStyle w:val="ListParagraph"/>
+        <w:numPr>
+          <w:ilvl w:val="0"/>
+          <w:numId w:val="8"/>
+        </w:numPr>
+        <w:spacing w:line="360" w:lineRule="auto"/>
+        <w:ind w:left="720"/>
+        <w:rPr>
+          <w:rFonts w:ascii="Times New Roman" w:hAnsi="Times New Roman" w:cs="Times New Roman"/>
+          <w:sz w:val="26"/>
+          <w:szCs w:val="26"/>
+        </w:rPr>
+      </w:pPr>
+      <w:r>
+        <w:rPr>
+          <w:rFonts w:ascii="Times New Roman" w:hAnsi="Times New Roman" w:cs="Times New Roman"/>
+          <w:sz w:val="26"/>
+          <w:szCs w:val="26"/>
+        </w:rPr>
+        <w:t>https://ichi.pro/vi/vi-du-ve-viec-su-dung-apache-spark-voi-pyspark-bang-python-267611095265298</w:t>
+      </w:r>
+      <w:bookmarkStart w:id="0" w:name="_GoBack"/>
+      <w:bookmarkEnd w:id="0"/>
+    </w:p>
+    <w:p>
+      <w:pPr>
+        <w:pStyle w:val="ListParagraph"/>
+        <w:numPr>
+          <w:ilvl w:val="0"/>
+          <w:numId w:val="8"/>
+        </w:numPr>
+        <w:spacing w:line="360" w:lineRule="auto"/>
+        <w:ind w:left="720"/>
+        <w:rPr>
+          <w:rFonts w:ascii="Times New Roman" w:hAnsi="Times New Roman" w:cs="Times New Roman"/>
+          <w:sz w:val="26"/>
+          <w:szCs w:val="26"/>
+        </w:rPr>
+      </w:pPr>
+      <w:r>
+        <w:rPr>
+          <w:rFonts w:ascii="Times New Roman" w:hAnsi="Times New Roman" w:cs="Times New Roman"/>
+          <w:sz w:val="26"/>
+          <w:szCs w:val="26"/>
+        </w:rPr>
+        <w:t>https://laptrinh.vn/books/apache-spark/page/apache-spark-rdd</w:t>
+      </w:r>
+    </w:p>
+    <w:p>
+      <w:pPr>
+        <w:pStyle w:val="ListParagraph"/>
+        <w:spacing w:after="0" w:line="360" w:lineRule="auto"/>
+        <w:ind w:left="1440"/>
+        <w:rPr>
+          <w:rFonts w:ascii="Times New Roman" w:hAnsi="Times New Roman" w:cs="Times New Roman"/>
+          <w:b/>
+          <w:sz w:val="32"/>
+          <w:szCs w:val="26"/>
+        </w:rPr>
+      </w:pPr>
     </w:p>
     <w:sectPr>
       <w:pgSz w:w="12240" w:h="15840"/>
@@ -932,8 +1329,8 @@
   <w:abstractNum w:abstractNumId="0" w15:restartNumberingAfterBreak="0">
     <w:nsid w:val="0F002006"/>
     <w:multiLevelType w:val="hybridMultilevel"/>
-    <w:tmpl w:val="5F469920"/>
-    <w:lvl w:ilvl="0" w:tplc="0409000F">
+    <w:tmpl w:val="C16261A2"/>
+    <w:lvl w:ilvl="0" w:tplc="04B4DC0A">
       <w:start w:val="1"/>
       <w:numFmt w:val="decimal"/>
       <w:lvlText w:val="%1."/>
@@ -941,6 +1338,11 @@
       <w:pPr>
         <w:ind w:left="1440" w:hanging="360"/>
       </w:pPr>
+      <w:rPr>
+        <w:b/>
+        <w:sz w:val="32"/>
+        <w:szCs w:val="32"/>
+      </w:rPr>
     </w:lvl>
     <w:lvl w:ilvl="1" w:tplc="04090019" w:tentative="1">
       <w:start w:val="1"/>
@@ -1016,6 +1418,92 @@
     </w:lvl>
   </w:abstractNum>
   <w:abstractNum w:abstractNumId="1" w15:restartNumberingAfterBreak="0">
+    <w:nsid w:val="100C4F4F"/>
+    <w:multiLevelType w:val="hybridMultilevel"/>
+    <w:tmpl w:val="97980F4E"/>
+    <w:lvl w:ilvl="0" w:tplc="0409000F">
+      <w:start w:val="1"/>
+      <w:numFmt w:val="decimal"/>
+      <w:lvlText w:val="%1."/>
+      <w:lvlJc w:val="left"/>
+      <w:pPr>
+        <w:ind w:left="1440" w:hanging="360"/>
+      </w:pPr>
+    </w:lvl>
+    <w:lvl w:ilvl="1" w:tplc="04090019" w:tentative="1">
+      <w:start w:val="1"/>
+      <w:numFmt w:val="lowerLetter"/>
+      <w:lvlText w:val="%2."/>
+      <w:lvlJc w:val="left"/>
+      <w:pPr>
+        <w:ind w:left="2160" w:hanging="360"/>
+      </w:pPr>
+    </w:lvl>
+    <w:lvl w:ilvl="2" w:tplc="0409001B" w:tentative="1">
+      <w:start w:val="1"/>
+      <w:numFmt w:val="lowerRoman"/>
+      <w:lvlText w:val="%3."/>
+      <w:lvlJc w:val="right"/>
+      <w:pPr>
+        <w:ind w:left="2880" w:hanging="180"/>
+      </w:pPr>
+    </w:lvl>
+    <w:lvl w:ilvl="3" w:tplc="0409000F" w:tentative="1">
+      <w:start w:val="1"/>
+      <w:numFmt w:val="decimal"/>
+      <w:lvlText w:val="%4."/>
+      <w:lvlJc w:val="left"/>
+      <w:pPr>
+        <w:ind w:left="3600" w:hanging="360"/>
+      </w:pPr>
+    </w:lvl>
+    <w:lvl w:ilvl="4" w:tplc="04090019" w:tentative="1">
+      <w:start w:val="1"/>
+      <w:numFmt w:val="lowerLetter"/>
+      <w:lvlText w:val="%5."/>
+      <w:lvlJc w:val="left"/>
+      <w:pPr>
+        <w:ind w:left="4320" w:hanging="360"/>
+      </w:pPr>
+    </w:lvl>
+    <w:lvl w:ilvl="5" w:tplc="0409001B" w:tentative="1">
+      <w:start w:val="1"/>
+      <w:numFmt w:val="lowerRoman"/>
+      <w:lvlText w:val="%6."/>
+      <w:lvlJc w:val="right"/>
+      <w:pPr>
+        <w:ind w:left="5040" w:hanging="180"/>
+      </w:pPr>
+    </w:lvl>
+    <w:lvl w:ilvl="6" w:tplc="0409000F" w:tentative="1">
+      <w:start w:val="1"/>
+      <w:numFmt w:val="decimal"/>
+      <w:lvlText w:val="%7."/>
+      <w:lvlJc w:val="left"/>
+      <w:pPr>
+        <w:ind w:left="5760" w:hanging="360"/>
+      </w:pPr>
+    </w:lvl>
+    <w:lvl w:ilvl="7" w:tplc="04090019" w:tentative="1">
+      <w:start w:val="1"/>
+      <w:numFmt w:val="lowerLetter"/>
+      <w:lvlText w:val="%8."/>
+      <w:lvlJc w:val="left"/>
+      <w:pPr>
+        <w:ind w:left="6480" w:hanging="360"/>
+      </w:pPr>
+    </w:lvl>
+    <w:lvl w:ilvl="8" w:tplc="0409001B" w:tentative="1">
+      <w:start w:val="1"/>
+      <w:numFmt w:val="lowerRoman"/>
+      <w:lvlText w:val="%9."/>
+      <w:lvlJc w:val="right"/>
+      <w:pPr>
+        <w:ind w:left="7200" w:hanging="180"/>
+      </w:pPr>
+    </w:lvl>
+  </w:abstractNum>
+  <w:abstractNum w:abstractNumId="2" w15:restartNumberingAfterBreak="0">
     <w:nsid w:val="11B57C3A"/>
     <w:multiLevelType w:val="hybridMultilevel"/>
     <w:tmpl w:val="3A4265F6"/>
@@ -1128,7 +1616,96 @@
       </w:rPr>
     </w:lvl>
   </w:abstractNum>
-  <w:abstractNum w:abstractNumId="2" w15:restartNumberingAfterBreak="0">
+  <w:abstractNum w:abstractNumId="3" w15:restartNumberingAfterBreak="0">
+    <w:nsid w:val="2116793C"/>
+    <w:multiLevelType w:val="hybridMultilevel"/>
+    <w:tmpl w:val="00B0DA0A"/>
+    <w:lvl w:ilvl="0" w:tplc="0409000F">
+      <w:start w:val="1"/>
+      <w:numFmt w:val="decimal"/>
+      <w:lvlText w:val="%1."/>
+      <w:lvlJc w:val="left"/>
+      <w:pPr>
+        <w:ind w:left="720" w:hanging="360"/>
+      </w:pPr>
+      <w:rPr>
+        <w:rFonts w:hint="default"/>
+      </w:rPr>
+    </w:lvl>
+    <w:lvl w:ilvl="1" w:tplc="04090019" w:tentative="1">
+      <w:start w:val="1"/>
+      <w:numFmt w:val="lowerLetter"/>
+      <w:lvlText w:val="%2."/>
+      <w:lvlJc w:val="left"/>
+      <w:pPr>
+        <w:ind w:left="1440" w:hanging="360"/>
+      </w:pPr>
+    </w:lvl>
+    <w:lvl w:ilvl="2" w:tplc="0409001B" w:tentative="1">
+      <w:start w:val="1"/>
+      <w:numFmt w:val="lowerRoman"/>
+      <w:lvlText w:val="%3."/>
+      <w:lvlJc w:val="right"/>
+      <w:pPr>
+        <w:ind w:left="2160" w:hanging="180"/>
+      </w:pPr>
+    </w:lvl>
+    <w:lvl w:ilvl="3" w:tplc="0409000F" w:tentative="1">
+      <w:start w:val="1"/>
+      <w:numFmt w:val="decimal"/>
+      <w:lvlText w:val="%4."/>
+      <w:lvlJc w:val="left"/>
+      <w:pPr>
+        <w:ind w:left="2880" w:hanging="360"/>
+      </w:pPr>
+    </w:lvl>
+    <w:lvl w:ilvl="4" w:tplc="04090019" w:tentative="1">
+      <w:start w:val="1"/>
+      <w:numFmt w:val="lowerLetter"/>
+      <w:lvlText w:val="%5."/>
+      <w:lvlJc w:val="left"/>
+      <w:pPr>
+        <w:ind w:left="3600" w:hanging="360"/>
+      </w:pPr>
+    </w:lvl>
+    <w:lvl w:ilvl="5" w:tplc="0409001B" w:tentative="1">
+      <w:start w:val="1"/>
+      <w:numFmt w:val="lowerRoman"/>
+      <w:lvlText w:val="%6."/>
+      <w:lvlJc w:val="right"/>
+      <w:pPr>
+        <w:ind w:left="4320" w:hanging="180"/>
+      </w:pPr>
+    </w:lvl>
+    <w:lvl w:ilvl="6" w:tplc="0409000F" w:tentative="1">
+      <w:start w:val="1"/>
+      <w:numFmt w:val="decimal"/>
+      <w:lvlText w:val="%7."/>
+      <w:lvlJc w:val="left"/>
+      <w:pPr>
+        <w:ind w:left="5040" w:hanging="360"/>
+      </w:pPr>
+    </w:lvl>
+    <w:lvl w:ilvl="7" w:tplc="04090019" w:tentative="1">
+      <w:start w:val="1"/>
+      <w:numFmt w:val="lowerLetter"/>
+      <w:lvlText w:val="%8."/>
+      <w:lvlJc w:val="left"/>
+      <w:pPr>
+        <w:ind w:left="5760" w:hanging="360"/>
+      </w:pPr>
+    </w:lvl>
+    <w:lvl w:ilvl="8" w:tplc="0409001B" w:tentative="1">
+      <w:start w:val="1"/>
+      <w:numFmt w:val="lowerRoman"/>
+      <w:lvlText w:val="%9."/>
+      <w:lvlJc w:val="right"/>
+      <w:pPr>
+        <w:ind w:left="6480" w:hanging="180"/>
+      </w:pPr>
+    </w:lvl>
+  </w:abstractNum>
+  <w:abstractNum w:abstractNumId="4" w15:restartNumberingAfterBreak="0">
     <w:nsid w:val="31955433"/>
     <w:multiLevelType w:val="hybridMultilevel"/>
     <w:tmpl w:val="E544FF68"/>
@@ -1241,7 +1818,120 @@
       </w:rPr>
     </w:lvl>
   </w:abstractNum>
-  <w:abstractNum w:abstractNumId="3" w15:restartNumberingAfterBreak="0">
+  <w:abstractNum w:abstractNumId="5" w15:restartNumberingAfterBreak="0">
+    <w:nsid w:val="61763A10"/>
+    <w:multiLevelType w:val="hybridMultilevel"/>
+    <w:tmpl w:val="9094F47C"/>
+    <w:lvl w:ilvl="0" w:tplc="04090001">
+      <w:start w:val="1"/>
+      <w:numFmt w:val="bullet"/>
+      <w:lvlText w:val=""/>
+      <w:lvlJc w:val="left"/>
+      <w:pPr>
+        <w:ind w:left="1080" w:hanging="360"/>
+      </w:pPr>
+      <w:rPr>
+        <w:rFonts w:ascii="Symbol" w:hAnsi="Symbol" w:hint="default"/>
+      </w:rPr>
+    </w:lvl>
+    <w:lvl w:ilvl="1" w:tplc="04090003" w:tentative="1">
+      <w:start w:val="1"/>
+      <w:numFmt w:val="bullet"/>
+      <w:lvlText w:val="o"/>
+      <w:lvlJc w:val="left"/>
+      <w:pPr>
+        <w:ind w:left="1800" w:hanging="360"/>
+      </w:pPr>
+      <w:rPr>
+        <w:rFonts w:ascii="Courier New" w:hAnsi="Courier New" w:cs="Courier New" w:hint="default"/>
+      </w:rPr>
+    </w:lvl>
+    <w:lvl w:ilvl="2" w:tplc="04090005" w:tentative="1">
+      <w:start w:val="1"/>
+      <w:numFmt w:val="bullet"/>
+      <w:lvlText w:val=""/>
+      <w:lvlJc w:val="left"/>
+      <w:pPr>
+        <w:ind w:left="2520" w:hanging="360"/>
+      </w:pPr>
+      <w:rPr>
+        <w:rFonts w:ascii="Wingdings" w:hAnsi="Wingdings" w:hint="default"/>
+      </w:rPr>
+    </w:lvl>
+    <w:lvl w:ilvl="3" w:tplc="04090001" w:tentative="1">
+      <w:start w:val="1"/>
+      <w:numFmt w:val="bullet"/>
+      <w:lvlText w:val=""/>
+      <w:lvlJc w:val="left"/>
+      <w:pPr>
+        <w:ind w:left="3240" w:hanging="360"/>
+      </w:pPr>
+      <w:rPr>
+        <w:rFonts w:ascii="Symbol" w:hAnsi="Symbol" w:hint="default"/>
+      </w:rPr>
+    </w:lvl>
+    <w:lvl w:ilvl="4" w:tplc="04090003" w:tentative="1">
+      <w:start w:val="1"/>
+      <w:numFmt w:val="bullet"/>
+      <w:lvlText w:val="o"/>
+      <w:lvlJc w:val="left"/>
+      <w:pPr>
+        <w:ind w:left="3960" w:hanging="360"/>
+      </w:pPr>
+      <w:rPr>
+        <w:rFonts w:ascii="Courier New" w:hAnsi="Courier New" w:cs="Courier New" w:hint="default"/>
+      </w:rPr>
+    </w:lvl>
+    <w:lvl w:ilvl="5" w:tplc="04090005" w:tentative="1">
+      <w:start w:val="1"/>
+      <w:numFmt w:val="bullet"/>
+      <w:lvlText w:val=""/>
+      <w:lvlJc w:val="left"/>
+      <w:pPr>
+        <w:ind w:left="4680" w:hanging="360"/>
+      </w:pPr>
+      <w:rPr>
+        <w:rFonts w:ascii="Wingdings" w:hAnsi="Wingdings" w:hint="default"/>
+      </w:rPr>
+    </w:lvl>
+    <w:lvl w:ilvl="6" w:tplc="04090001" w:tentative="1">
+      <w:start w:val="1"/>
+      <w:numFmt w:val="bullet"/>
+      <w:lvlText w:val=""/>
+      <w:lvlJc w:val="left"/>
+      <w:pPr>
+        <w:ind w:left="5400" w:hanging="360"/>
+      </w:pPr>
+      <w:rPr>
+        <w:rFonts w:ascii="Symbol" w:hAnsi="Symbol" w:hint="default"/>
+      </w:rPr>
+    </w:lvl>
+    <w:lvl w:ilvl="7" w:tplc="04090003" w:tentative="1">
+      <w:start w:val="1"/>
+      <w:numFmt w:val="bullet"/>
+      <w:lvlText w:val="o"/>
+      <w:lvlJc w:val="left"/>
+      <w:pPr>
+        <w:ind w:left="6120" w:hanging="360"/>
+      </w:pPr>
+      <w:rPr>
+        <w:rFonts w:ascii="Courier New" w:hAnsi="Courier New" w:cs="Courier New" w:hint="default"/>
+      </w:rPr>
+    </w:lvl>
+    <w:lvl w:ilvl="8" w:tplc="04090005" w:tentative="1">
+      <w:start w:val="1"/>
+      <w:numFmt w:val="bullet"/>
+      <w:lvlText w:val=""/>
+      <w:lvlJc w:val="left"/>
+      <w:pPr>
+        <w:ind w:left="6840" w:hanging="360"/>
+      </w:pPr>
+      <w:rPr>
+        <w:rFonts w:ascii="Wingdings" w:hAnsi="Wingdings" w:hint="default"/>
+      </w:rPr>
+    </w:lvl>
+  </w:abstractNum>
+  <w:abstractNum w:abstractNumId="6" w15:restartNumberingAfterBreak="0">
     <w:nsid w:val="667A30C7"/>
     <w:multiLevelType w:val="hybridMultilevel"/>
     <w:tmpl w:val="FABEEFA8"/>
@@ -1354,7 +2044,7 @@
       </w:rPr>
     </w:lvl>
   </w:abstractNum>
-  <w:abstractNum w:abstractNumId="4" w15:restartNumberingAfterBreak="0">
+  <w:abstractNum w:abstractNumId="7" w15:restartNumberingAfterBreak="0">
     <w:nsid w:val="702C2611"/>
     <w:multiLevelType w:val="hybridMultilevel"/>
     <w:tmpl w:val="20BE83D2"/>
@@ -1468,19 +2158,28 @@
     </w:lvl>
   </w:abstractNum>
   <w:num w:numId="1">
-    <w:abstractNumId w:val="4"/>
+    <w:abstractNumId w:val="7"/>
   </w:num>
   <w:num w:numId="2">
     <w:abstractNumId w:val="0"/>
   </w:num>
   <w:num w:numId="3">
+    <w:abstractNumId w:val="4"/>
+  </w:num>
+  <w:num w:numId="4">
     <w:abstractNumId w:val="2"/>
   </w:num>
-  <w:num w:numId="4">
+  <w:num w:numId="5">
+    <w:abstractNumId w:val="6"/>
+  </w:num>
+  <w:num w:numId="6">
+    <w:abstractNumId w:val="5"/>
+  </w:num>
+  <w:num w:numId="7">
+    <w:abstractNumId w:val="3"/>
+  </w:num>
+  <w:num w:numId="8">
     <w:abstractNumId w:val="1"/>
-  </w:num>
-  <w:num w:numId="5">
-    <w:abstractNumId w:val="3"/>
   </w:num>
 </w:numbering>
 </file>
@@ -2003,6 +2702,17 @@
       <w:szCs w:val="24"/>
     </w:rPr>
   </w:style>
+  <w:style w:type="character" w:styleId="Hyperlink">
+    <w:name w:val="Hyperlink"/>
+    <w:basedOn w:val="DefaultParagraphFont"/>
+    <w:uiPriority w:val="99"/>
+    <w:unhideWhenUsed/>
+    <w:rsid w:val="0002699A"/>
+    <w:rPr>
+      <w:color w:val="0563C1" w:themeColor="hyperlink"/>
+      <w:u w:val="single"/>
+    </w:rPr>
+  </w:style>
 </w:styles>
 </file>
 

</xml_diff>